<commit_message>
Updated link to lecture 2
</commit_message>
<xml_diff>
--- a/Guidance Sheet.docx
+++ b/Guidance Sheet.docx
@@ -273,11 +273,20 @@
           <w:lang w:val="en-US"/>
         </w:rPr>
       </w:pPr>
-      <w:r>
-        <w:rPr>
-          <w:lang w:val="en-US"/>
-        </w:rPr>
-        <w:t>Labs ( // Link will be added once we accumulate the stuff to one place)</w:t>
+      <w:hyperlink r:id="rId10" w:history="1">
+        <w:r>
+          <w:rPr>
+            <w:rStyle w:val="Hyperlink"/>
+            <w:lang w:val="en-US"/>
+          </w:rPr>
+          <w:t>Labs</w:t>
+        </w:r>
+      </w:hyperlink>
+      <w:r>
+        <w:rPr>
+          <w:lang w:val="en-US"/>
+        </w:rPr>
+        <w:t xml:space="preserve"> </w:t>
       </w:r>
     </w:p>
     <w:p>
@@ -400,7 +409,7 @@
           <w:lang w:val="en-US"/>
         </w:rPr>
       </w:pPr>
-      <w:hyperlink r:id="rId10" w:history="1">
+      <w:hyperlink r:id="rId11" w:history="1">
         <w:r>
           <w:rPr>
             <w:rStyle w:val="Hyperlink"/>
@@ -463,13 +472,30 @@
           <w:lang w:val="en-US"/>
         </w:rPr>
       </w:pPr>
-      <w:r>
-        <w:rPr>
-          <w:lang w:val="en-US"/>
-        </w:rPr>
-        <w:t>Lecture 2</w:t>
-      </w:r>
-      <w:hyperlink r:id="rId11" w:history="1">
+      <w:hyperlink r:id="rId12" w:history="1">
+        <w:r>
+          <w:rPr>
+            <w:rStyle w:val="Hyperlink"/>
+            <w:lang w:val="en-US"/>
+          </w:rPr>
+          <w:t>Lec</w:t>
+        </w:r>
+        <w:r>
+          <w:rPr>
+            <w:rStyle w:val="Hyperlink"/>
+            <w:lang w:val="en-US"/>
+          </w:rPr>
+          <w:t>t</w:t>
+        </w:r>
+        <w:r>
+          <w:rPr>
+            <w:rStyle w:val="Hyperlink"/>
+            <w:lang w:val="en-US"/>
+          </w:rPr>
+          <w:t>ure 2</w:t>
+        </w:r>
+      </w:hyperlink>
+      <w:hyperlink r:id="rId13" w:history="1">
         <w:r>
           <w:rPr>
             <w:rStyle w:val="Hyperlink"/>
@@ -478,7 +504,27 @@
             <w:vertAlign w:val="superscript"/>
             <w:lang w:val="en-US"/>
           </w:rPr>
-          <w:t>[v]</w:t>
+          <w:t>[</w:t>
+        </w:r>
+        <w:r>
+          <w:rPr>
+            <w:rStyle w:val="Hyperlink"/>
+            <w:sz w:val="28"/>
+            <w:szCs w:val="28"/>
+            <w:vertAlign w:val="superscript"/>
+            <w:lang w:val="en-US"/>
+          </w:rPr>
+          <w:t>v</w:t>
+        </w:r>
+        <w:r>
+          <w:rPr>
+            <w:rStyle w:val="Hyperlink"/>
+            <w:sz w:val="28"/>
+            <w:szCs w:val="28"/>
+            <w:vertAlign w:val="superscript"/>
+            <w:lang w:val="en-US"/>
+          </w:rPr>
+          <w:t>]</w:t>
         </w:r>
       </w:hyperlink>
       <w:r>
@@ -527,7 +573,7 @@
       </w:pPr>
     </w:p>
     <w:sectPr>
-      <w:footerReference w:type="default" r:id="rId12"/>
+      <w:footerReference w:type="default" r:id="rId14"/>
       <w:pgSz w:w="11900" w:h="16840"/>
       <w:pgMar w:top="1440" w:right="1440" w:bottom="1440" w:left="1440" w:header="708" w:footer="708" w:gutter="0"/>
       <w:cols w:space="708"/>

</xml_diff>